<commit_message>
finishing tmp bab iii
</commit_message>
<xml_diff>
--- a/BAB IV.docx
+++ b/BAB IV.docx
@@ -4,42 +4,323 @@
   <w:body>
     <w:p>
       <w:pPr>
-        <w:rPr>
-          <w:rFonts w:ascii="Times New Roman" w:hAnsi="Times New Roman" w:cs="Times New Roman"/>
-          <w:lang w:val="en-US"/>
-        </w:rPr>
-      </w:pPr>
-      <w:r>
-        <w:rPr>
-          <w:rFonts w:ascii="Times New Roman" w:hAnsi="Times New Roman" w:cs="Times New Roman"/>
-          <w:lang w:val="en-US"/>
-        </w:rPr>
+        <w:pStyle w:val="Heading1"/>
+      </w:pPr>
+      <w:r>
         <w:t>BAB IV</w:t>
       </w:r>
     </w:p>
     <w:p>
       <w:pPr>
-        <w:rPr>
-          <w:rFonts w:ascii="Times New Roman" w:hAnsi="Times New Roman" w:cs="Times New Roman"/>
-          <w:lang w:val="en-US"/>
-        </w:rPr>
-      </w:pPr>
-      <w:r>
-        <w:rPr>
-          <w:rFonts w:ascii="Times New Roman" w:hAnsi="Times New Roman" w:cs="Times New Roman"/>
-          <w:lang w:val="en-US"/>
-        </w:rPr>
+        <w:pStyle w:val="Heading1"/>
+      </w:pPr>
+      <w:r>
         <w:t xml:space="preserve">HASIL DAN </w:t>
+      </w:r>
+      <w:r>
+        <w:t>PEMBAHASAN</w:t>
+      </w:r>
+    </w:p>
+    <w:p>
+      <w:pPr>
+        <w:pStyle w:val="ListParagraph"/>
+        <w:numPr>
+          <w:ilvl w:val="0"/>
+          <w:numId w:val="1"/>
+        </w:numPr>
+        <w:spacing w:line="360" w:lineRule="auto"/>
+        <w:ind w:left="851" w:hanging="491"/>
+        <w:rPr>
+          <w:rFonts w:ascii="Times New Roman" w:hAnsi="Times New Roman" w:cs="Times New Roman"/>
+          <w:b/>
+          <w:bCs/>
+          <w:lang w:val="en-US"/>
+        </w:rPr>
+      </w:pPr>
+      <w:proofErr w:type="spellStart"/>
+      <w:r>
+        <w:rPr>
+          <w:rFonts w:ascii="Times New Roman" w:hAnsi="Times New Roman" w:cs="Times New Roman"/>
+          <w:b/>
+          <w:bCs/>
+          <w:lang w:val="en-US"/>
+        </w:rPr>
+        <w:t>Konfigurasi</w:t>
+      </w:r>
+      <w:proofErr w:type="spellEnd"/>
+      <w:r>
+        <w:rPr>
+          <w:rFonts w:ascii="Times New Roman" w:hAnsi="Times New Roman" w:cs="Times New Roman"/>
+          <w:b/>
+          <w:bCs/>
+          <w:lang w:val="en-US"/>
+        </w:rPr>
+        <w:t xml:space="preserve"> Hardware</w:t>
+      </w:r>
+    </w:p>
+    <w:p>
+      <w:pPr>
+        <w:pStyle w:val="ListParagraph"/>
+        <w:numPr>
+          <w:ilvl w:val="0"/>
+          <w:numId w:val="1"/>
+        </w:numPr>
+        <w:spacing w:line="360" w:lineRule="auto"/>
+        <w:ind w:left="851" w:hanging="491"/>
+        <w:rPr>
+          <w:rFonts w:ascii="Times New Roman" w:hAnsi="Times New Roman" w:cs="Times New Roman"/>
+          <w:b/>
+          <w:bCs/>
+          <w:lang w:val="en-US"/>
+        </w:rPr>
+      </w:pPr>
+      <w:r>
+        <w:rPr>
+          <w:rFonts w:ascii="Times New Roman" w:hAnsi="Times New Roman" w:cs="Times New Roman"/>
+          <w:b/>
+          <w:bCs/>
+          <w:lang w:val="en-US"/>
+        </w:rPr>
+        <w:t>Proses Training dan Testing</w:t>
+      </w:r>
+    </w:p>
+    <w:p>
+      <w:pPr>
+        <w:pStyle w:val="ListParagraph"/>
+        <w:numPr>
+          <w:ilvl w:val="1"/>
+          <w:numId w:val="1"/>
+        </w:numPr>
+        <w:spacing w:line="360" w:lineRule="auto"/>
+        <w:ind w:left="1701" w:hanging="621"/>
+        <w:rPr>
+          <w:rFonts w:ascii="Times New Roman" w:hAnsi="Times New Roman" w:cs="Times New Roman"/>
+          <w:b/>
+          <w:bCs/>
+          <w:lang w:val="en-US"/>
+        </w:rPr>
+      </w:pPr>
+      <w:r>
+        <w:rPr>
+          <w:rFonts w:ascii="Times New Roman" w:hAnsi="Times New Roman" w:cs="Times New Roman"/>
+          <w:b/>
+          <w:bCs/>
+          <w:lang w:val="en-US"/>
+        </w:rPr>
+        <w:t>Layer FC</w:t>
+      </w:r>
+    </w:p>
+    <w:p>
+      <w:pPr>
+        <w:pStyle w:val="ListParagraph"/>
+        <w:numPr>
+          <w:ilvl w:val="1"/>
+          <w:numId w:val="1"/>
+        </w:numPr>
+        <w:spacing w:line="360" w:lineRule="auto"/>
+        <w:ind w:left="1701" w:hanging="621"/>
+        <w:rPr>
+          <w:rFonts w:ascii="Times New Roman" w:hAnsi="Times New Roman" w:cs="Times New Roman"/>
+          <w:b/>
+          <w:bCs/>
+          <w:lang w:val="en-US"/>
+        </w:rPr>
+      </w:pPr>
+      <w:r>
+        <w:rPr>
+          <w:rFonts w:ascii="Times New Roman" w:hAnsi="Times New Roman" w:cs="Times New Roman"/>
+          <w:b/>
+          <w:bCs/>
+          <w:lang w:val="en-US"/>
+        </w:rPr>
+        <w:t>Layer 3 dan 4</w:t>
+      </w:r>
+    </w:p>
+    <w:p>
+      <w:pPr>
+        <w:pStyle w:val="ListParagraph"/>
+        <w:numPr>
+          <w:ilvl w:val="1"/>
+          <w:numId w:val="1"/>
+        </w:numPr>
+        <w:spacing w:line="360" w:lineRule="auto"/>
+        <w:ind w:left="1701" w:hanging="621"/>
+        <w:rPr>
+          <w:rFonts w:ascii="Times New Roman" w:hAnsi="Times New Roman" w:cs="Times New Roman"/>
+          <w:b/>
+          <w:bCs/>
+          <w:lang w:val="en-US"/>
+        </w:rPr>
+      </w:pPr>
+      <w:r>
+        <w:rPr>
+          <w:rFonts w:ascii="Times New Roman" w:hAnsi="Times New Roman" w:cs="Times New Roman"/>
+          <w:b/>
+          <w:bCs/>
+          <w:lang w:val="en-US"/>
+        </w:rPr>
+        <w:t>Lay</w:t>
       </w:r>
       <w:bookmarkStart w:id="0" w:name="_GoBack"/>
       <w:bookmarkEnd w:id="0"/>
       <w:r>
         <w:rPr>
           <w:rFonts w:ascii="Times New Roman" w:hAnsi="Times New Roman" w:cs="Times New Roman"/>
-          <w:lang w:val="en-US"/>
-        </w:rPr>
-        <w:t>PEMBAHASAN</w:t>
-      </w:r>
+          <w:b/>
+          <w:bCs/>
+          <w:lang w:val="en-US"/>
+        </w:rPr>
+        <w:t xml:space="preserve">er </w:t>
+      </w:r>
+      <w:r>
+        <w:rPr>
+          <w:rFonts w:ascii="Times New Roman" w:hAnsi="Times New Roman" w:cs="Times New Roman"/>
+          <w:b/>
+          <w:bCs/>
+          <w:lang w:val="en-US"/>
+        </w:rPr>
+        <w:t>1 dan 2</w:t>
+      </w:r>
+    </w:p>
+    <w:p>
+      <w:pPr>
+        <w:pStyle w:val="ListParagraph"/>
+        <w:numPr>
+          <w:ilvl w:val="1"/>
+          <w:numId w:val="1"/>
+        </w:numPr>
+        <w:spacing w:line="360" w:lineRule="auto"/>
+        <w:ind w:left="1701" w:hanging="621"/>
+        <w:rPr>
+          <w:rFonts w:ascii="Times New Roman" w:hAnsi="Times New Roman" w:cs="Times New Roman"/>
+          <w:b/>
+          <w:bCs/>
+          <w:lang w:val="en-US"/>
+        </w:rPr>
+      </w:pPr>
+      <w:r>
+        <w:rPr>
+          <w:rFonts w:ascii="Times New Roman" w:hAnsi="Times New Roman" w:cs="Times New Roman"/>
+          <w:b/>
+          <w:bCs/>
+          <w:lang w:val="en-US"/>
+        </w:rPr>
+        <w:t xml:space="preserve">Layer CNN, Batch Norm, </w:t>
+      </w:r>
+      <w:proofErr w:type="spellStart"/>
+      <w:r>
+        <w:rPr>
+          <w:rFonts w:ascii="Times New Roman" w:hAnsi="Times New Roman" w:cs="Times New Roman"/>
+          <w:b/>
+          <w:bCs/>
+          <w:lang w:val="en-US"/>
+        </w:rPr>
+        <w:t>ReLU</w:t>
+      </w:r>
+      <w:proofErr w:type="spellEnd"/>
+      <w:r>
+        <w:rPr>
+          <w:rFonts w:ascii="Times New Roman" w:hAnsi="Times New Roman" w:cs="Times New Roman"/>
+          <w:b/>
+          <w:bCs/>
+          <w:lang w:val="en-US"/>
+        </w:rPr>
+        <w:t xml:space="preserve"> dan Max Pool</w:t>
+      </w:r>
+    </w:p>
+    <w:p>
+      <w:pPr>
+        <w:pStyle w:val="ListParagraph"/>
+        <w:numPr>
+          <w:ilvl w:val="0"/>
+          <w:numId w:val="1"/>
+        </w:numPr>
+        <w:spacing w:line="360" w:lineRule="auto"/>
+        <w:ind w:left="851" w:hanging="491"/>
+        <w:rPr>
+          <w:rFonts w:ascii="Times New Roman" w:hAnsi="Times New Roman" w:cs="Times New Roman"/>
+          <w:b/>
+          <w:bCs/>
+          <w:lang w:val="en-US"/>
+        </w:rPr>
+      </w:pPr>
+      <w:r>
+        <w:rPr>
+          <w:rFonts w:ascii="Times New Roman" w:hAnsi="Times New Roman" w:cs="Times New Roman"/>
+          <w:b/>
+          <w:bCs/>
+          <w:lang w:val="en-US"/>
+        </w:rPr>
+        <w:t>Hasil Training dan Testing</w:t>
+      </w:r>
+    </w:p>
+    <w:p>
+      <w:pPr>
+        <w:pStyle w:val="ListParagraph"/>
+        <w:numPr>
+          <w:ilvl w:val="0"/>
+          <w:numId w:val="1"/>
+        </w:numPr>
+        <w:spacing w:line="360" w:lineRule="auto"/>
+        <w:ind w:left="851" w:hanging="491"/>
+        <w:rPr>
+          <w:rFonts w:ascii="Times New Roman" w:hAnsi="Times New Roman" w:cs="Times New Roman"/>
+          <w:b/>
+          <w:bCs/>
+          <w:lang w:val="en-US"/>
+        </w:rPr>
+      </w:pPr>
+      <w:proofErr w:type="spellStart"/>
+      <w:r>
+        <w:rPr>
+          <w:rFonts w:ascii="Times New Roman" w:hAnsi="Times New Roman" w:cs="Times New Roman"/>
+          <w:b/>
+          <w:bCs/>
+          <w:lang w:val="en-US"/>
+        </w:rPr>
+        <w:t>Percobaan</w:t>
+      </w:r>
+      <w:proofErr w:type="spellEnd"/>
+      <w:r>
+        <w:rPr>
+          <w:rFonts w:ascii="Times New Roman" w:hAnsi="Times New Roman" w:cs="Times New Roman"/>
+          <w:b/>
+          <w:bCs/>
+          <w:lang w:val="en-US"/>
+        </w:rPr>
+        <w:t xml:space="preserve"> </w:t>
+      </w:r>
+      <w:proofErr w:type="spellStart"/>
+      <w:r>
+        <w:rPr>
+          <w:rFonts w:ascii="Times New Roman" w:hAnsi="Times New Roman" w:cs="Times New Roman"/>
+          <w:b/>
+          <w:bCs/>
+          <w:lang w:val="en-US"/>
+        </w:rPr>
+        <w:t>Verifikasi</w:t>
+      </w:r>
+      <w:proofErr w:type="spellEnd"/>
+      <w:r>
+        <w:rPr>
+          <w:rFonts w:ascii="Times New Roman" w:hAnsi="Times New Roman" w:cs="Times New Roman"/>
+          <w:b/>
+          <w:bCs/>
+          <w:lang w:val="en-US"/>
+        </w:rPr>
+        <w:t xml:space="preserve"> </w:t>
+      </w:r>
+      <w:proofErr w:type="spellStart"/>
+      <w:r>
+        <w:rPr>
+          <w:rFonts w:ascii="Times New Roman" w:hAnsi="Times New Roman" w:cs="Times New Roman"/>
+          <w:b/>
+          <w:bCs/>
+          <w:lang w:val="en-US"/>
+        </w:rPr>
+        <w:t>Wajah</w:t>
+      </w:r>
+      <w:proofErr w:type="spellEnd"/>
     </w:p>
     <w:sectPr>
       <w:pgSz w:w="11900" w:h="16840"/>
@@ -49,6 +330,376 @@
     </w:sectPr>
   </w:body>
 </w:document>
+</file>
+
+<file path=word/numbering.xml><?xml version="1.0" encoding="utf-8"?>
+<w:numbering xmlns:wpc="http://schemas.microsoft.com/office/word/2010/wordprocessingCanvas" xmlns:cx="http://schemas.microsoft.com/office/drawing/2014/chartex" xmlns:cx1="http://schemas.microsoft.com/office/drawing/2015/9/8/chartex" xmlns:cx2="http://schemas.microsoft.com/office/drawing/2015/10/21/chartex" xmlns:cx3="http://schemas.microsoft.com/office/drawing/2016/5/9/chartex" xmlns:cx4="http://schemas.microsoft.com/office/drawing/2016/5/10/chartex" xmlns:cx5="http://schemas.microsoft.com/office/drawing/2016/5/11/chartex" xmlns:cx6="http://schemas.microsoft.com/office/drawing/2016/5/12/chartex" xmlns:cx7="http://schemas.microsoft.com/office/drawing/2016/5/13/chartex" xmlns:cx8="http://schemas.microsoft.com/office/drawing/2016/5/14/chartex" xmlns:mc="http://schemas.openxmlformats.org/markup-compatibility/2006" xmlns:aink="http://schemas.microsoft.com/office/drawing/2016/ink" xmlns:am3d="http://schemas.microsoft.com/office/drawing/2017/model3d" xmlns:o="urn:schemas-microsoft-com:office:office" xmlns:r="http://schemas.openxmlformats.org/officeDocument/2006/relationships" xmlns:m="http://schemas.openxmlformats.org/officeDocument/2006/math" xmlns:v="urn:schemas-microsoft-com:vml" xmlns:wp14="http://schemas.microsoft.com/office/word/2010/wordprocessingDrawing" xmlns:wp="http://schemas.openxmlformats.org/drawingml/2006/wordprocessingDrawing" xmlns:w10="urn:schemas-microsoft-com:office:word" xmlns:w="http://schemas.openxmlformats.org/wordprocessingml/2006/main" xmlns:w14="http://schemas.microsoft.com/office/word/2010/wordml" xmlns:w15="http://schemas.microsoft.com/office/word/2012/wordml" xmlns:w16cid="http://schemas.microsoft.com/office/word/2016/wordml/cid" xmlns:w16se="http://schemas.microsoft.com/office/word/2015/wordml/symex" xmlns:wpg="http://schemas.microsoft.com/office/word/2010/wordprocessingGroup" xmlns:wpi="http://schemas.microsoft.com/office/word/2010/wordprocessingInk" xmlns:wne="http://schemas.microsoft.com/office/word/2006/wordml" xmlns:wps="http://schemas.microsoft.com/office/word/2010/wordprocessingShape" mc:Ignorable="w14 w15 w16se w16cid wp14">
+  <w:abstractNum w:abstractNumId="0" w15:restartNumberingAfterBreak="0">
+    <w:nsid w:val="2C916621"/>
+    <w:multiLevelType w:val="hybridMultilevel"/>
+    <w:tmpl w:val="B72A3AA0"/>
+    <w:lvl w:ilvl="0" w:tplc="B980D7C0">
+      <w:start w:val="1"/>
+      <w:numFmt w:val="decimal"/>
+      <w:lvlText w:val="4.%1."/>
+      <w:lvlJc w:val="left"/>
+      <w:pPr>
+        <w:ind w:left="720" w:hanging="360"/>
+      </w:pPr>
+      <w:rPr>
+        <w:rFonts w:hint="default"/>
+      </w:rPr>
+    </w:lvl>
+    <w:lvl w:ilvl="1" w:tplc="F51269BC">
+      <w:start w:val="1"/>
+      <w:numFmt w:val="decimal"/>
+      <w:lvlText w:val="4.2.%2."/>
+      <w:lvlJc w:val="left"/>
+      <w:pPr>
+        <w:ind w:left="1440" w:hanging="360"/>
+      </w:pPr>
+      <w:rPr>
+        <w:rFonts w:hint="default"/>
+      </w:rPr>
+    </w:lvl>
+    <w:lvl w:ilvl="2" w:tplc="0409001B" w:tentative="1">
+      <w:start w:val="1"/>
+      <w:numFmt w:val="lowerRoman"/>
+      <w:lvlText w:val="%3."/>
+      <w:lvlJc w:val="right"/>
+      <w:pPr>
+        <w:ind w:left="2160" w:hanging="180"/>
+      </w:pPr>
+    </w:lvl>
+    <w:lvl w:ilvl="3" w:tplc="0409000F" w:tentative="1">
+      <w:start w:val="1"/>
+      <w:numFmt w:val="decimal"/>
+      <w:lvlText w:val="%4."/>
+      <w:lvlJc w:val="left"/>
+      <w:pPr>
+        <w:ind w:left="2880" w:hanging="360"/>
+      </w:pPr>
+    </w:lvl>
+    <w:lvl w:ilvl="4" w:tplc="04090019" w:tentative="1">
+      <w:start w:val="1"/>
+      <w:numFmt w:val="lowerLetter"/>
+      <w:lvlText w:val="%5."/>
+      <w:lvlJc w:val="left"/>
+      <w:pPr>
+        <w:ind w:left="3600" w:hanging="360"/>
+      </w:pPr>
+    </w:lvl>
+    <w:lvl w:ilvl="5" w:tplc="0409001B" w:tentative="1">
+      <w:start w:val="1"/>
+      <w:numFmt w:val="lowerRoman"/>
+      <w:lvlText w:val="%6."/>
+      <w:lvlJc w:val="right"/>
+      <w:pPr>
+        <w:ind w:left="4320" w:hanging="180"/>
+      </w:pPr>
+    </w:lvl>
+    <w:lvl w:ilvl="6" w:tplc="0409000F" w:tentative="1">
+      <w:start w:val="1"/>
+      <w:numFmt w:val="decimal"/>
+      <w:lvlText w:val="%7."/>
+      <w:lvlJc w:val="left"/>
+      <w:pPr>
+        <w:ind w:left="5040" w:hanging="360"/>
+      </w:pPr>
+    </w:lvl>
+    <w:lvl w:ilvl="7" w:tplc="04090019" w:tentative="1">
+      <w:start w:val="1"/>
+      <w:numFmt w:val="lowerLetter"/>
+      <w:lvlText w:val="%8."/>
+      <w:lvlJc w:val="left"/>
+      <w:pPr>
+        <w:ind w:left="5760" w:hanging="360"/>
+      </w:pPr>
+    </w:lvl>
+    <w:lvl w:ilvl="8" w:tplc="0409001B" w:tentative="1">
+      <w:start w:val="1"/>
+      <w:numFmt w:val="lowerRoman"/>
+      <w:lvlText w:val="%9."/>
+      <w:lvlJc w:val="right"/>
+      <w:pPr>
+        <w:ind w:left="6480" w:hanging="180"/>
+      </w:pPr>
+    </w:lvl>
+  </w:abstractNum>
+  <w:abstractNum w:abstractNumId="1" w15:restartNumberingAfterBreak="0">
+    <w:nsid w:val="442206AB"/>
+    <w:multiLevelType w:val="multilevel"/>
+    <w:tmpl w:val="8B12BA48"/>
+    <w:lvl w:ilvl="0">
+      <w:start w:val="1"/>
+      <w:numFmt w:val="decimal"/>
+      <w:lvlText w:val="%1."/>
+      <w:lvlJc w:val="left"/>
+      <w:pPr>
+        <w:ind w:left="720" w:hanging="360"/>
+      </w:pPr>
+    </w:lvl>
+    <w:lvl w:ilvl="1">
+      <w:start w:val="1"/>
+      <w:numFmt w:val="lowerLetter"/>
+      <w:lvlText w:val="%2."/>
+      <w:lvlJc w:val="left"/>
+      <w:pPr>
+        <w:ind w:left="1440" w:hanging="360"/>
+      </w:pPr>
+    </w:lvl>
+    <w:lvl w:ilvl="2">
+      <w:start w:val="1"/>
+      <w:numFmt w:val="lowerRoman"/>
+      <w:lvlText w:val="%3."/>
+      <w:lvlJc w:val="right"/>
+      <w:pPr>
+        <w:ind w:left="2160" w:hanging="180"/>
+      </w:pPr>
+    </w:lvl>
+    <w:lvl w:ilvl="3">
+      <w:start w:val="1"/>
+      <w:numFmt w:val="decimal"/>
+      <w:lvlText w:val="%4."/>
+      <w:lvlJc w:val="left"/>
+      <w:pPr>
+        <w:ind w:left="2880" w:hanging="360"/>
+      </w:pPr>
+    </w:lvl>
+    <w:lvl w:ilvl="4">
+      <w:start w:val="1"/>
+      <w:numFmt w:val="lowerLetter"/>
+      <w:lvlText w:val="%5."/>
+      <w:lvlJc w:val="left"/>
+      <w:pPr>
+        <w:ind w:left="3600" w:hanging="360"/>
+      </w:pPr>
+    </w:lvl>
+    <w:lvl w:ilvl="5">
+      <w:start w:val="1"/>
+      <w:numFmt w:val="lowerRoman"/>
+      <w:lvlText w:val="%6."/>
+      <w:lvlJc w:val="right"/>
+      <w:pPr>
+        <w:ind w:left="4320" w:hanging="180"/>
+      </w:pPr>
+    </w:lvl>
+    <w:lvl w:ilvl="6">
+      <w:start w:val="1"/>
+      <w:numFmt w:val="decimal"/>
+      <w:lvlText w:val="%7."/>
+      <w:lvlJc w:val="left"/>
+      <w:pPr>
+        <w:ind w:left="5040" w:hanging="360"/>
+      </w:pPr>
+    </w:lvl>
+    <w:lvl w:ilvl="7">
+      <w:start w:val="1"/>
+      <w:numFmt w:val="lowerLetter"/>
+      <w:lvlText w:val="%8."/>
+      <w:lvlJc w:val="left"/>
+      <w:pPr>
+        <w:ind w:left="5760" w:hanging="360"/>
+      </w:pPr>
+    </w:lvl>
+    <w:lvl w:ilvl="8">
+      <w:start w:val="1"/>
+      <w:numFmt w:val="lowerRoman"/>
+      <w:lvlText w:val="%9."/>
+      <w:lvlJc w:val="right"/>
+      <w:pPr>
+        <w:ind w:left="6480" w:hanging="180"/>
+      </w:pPr>
+    </w:lvl>
+  </w:abstractNum>
+  <w:abstractNum w:abstractNumId="2" w15:restartNumberingAfterBreak="0">
+    <w:nsid w:val="4EBC4EE5"/>
+    <w:multiLevelType w:val="multilevel"/>
+    <w:tmpl w:val="17C411A6"/>
+    <w:lvl w:ilvl="0">
+      <w:start w:val="1"/>
+      <w:numFmt w:val="decimal"/>
+      <w:lvlText w:val="%1."/>
+      <w:lvlJc w:val="left"/>
+      <w:pPr>
+        <w:ind w:left="720" w:hanging="360"/>
+      </w:pPr>
+    </w:lvl>
+    <w:lvl w:ilvl="1">
+      <w:start w:val="1"/>
+      <w:numFmt w:val="decimal"/>
+      <w:lvlText w:val="%2."/>
+      <w:lvlJc w:val="left"/>
+      <w:pPr>
+        <w:ind w:left="1440" w:hanging="360"/>
+      </w:pPr>
+    </w:lvl>
+    <w:lvl w:ilvl="2">
+      <w:start w:val="1"/>
+      <w:numFmt w:val="lowerRoman"/>
+      <w:lvlText w:val="%3."/>
+      <w:lvlJc w:val="right"/>
+      <w:pPr>
+        <w:ind w:left="2160" w:hanging="180"/>
+      </w:pPr>
+    </w:lvl>
+    <w:lvl w:ilvl="3">
+      <w:start w:val="1"/>
+      <w:numFmt w:val="decimal"/>
+      <w:lvlText w:val="%4."/>
+      <w:lvlJc w:val="left"/>
+      <w:pPr>
+        <w:ind w:left="2880" w:hanging="360"/>
+      </w:pPr>
+    </w:lvl>
+    <w:lvl w:ilvl="4">
+      <w:start w:val="1"/>
+      <w:numFmt w:val="lowerLetter"/>
+      <w:lvlText w:val="%5."/>
+      <w:lvlJc w:val="left"/>
+      <w:pPr>
+        <w:ind w:left="3600" w:hanging="360"/>
+      </w:pPr>
+    </w:lvl>
+    <w:lvl w:ilvl="5">
+      <w:start w:val="1"/>
+      <w:numFmt w:val="lowerRoman"/>
+      <w:lvlText w:val="%6."/>
+      <w:lvlJc w:val="right"/>
+      <w:pPr>
+        <w:ind w:left="4320" w:hanging="180"/>
+      </w:pPr>
+    </w:lvl>
+    <w:lvl w:ilvl="6">
+      <w:start w:val="1"/>
+      <w:numFmt w:val="decimal"/>
+      <w:lvlText w:val="%7."/>
+      <w:lvlJc w:val="left"/>
+      <w:pPr>
+        <w:ind w:left="5040" w:hanging="360"/>
+      </w:pPr>
+    </w:lvl>
+    <w:lvl w:ilvl="7">
+      <w:start w:val="1"/>
+      <w:numFmt w:val="lowerLetter"/>
+      <w:lvlText w:val="%8."/>
+      <w:lvlJc w:val="left"/>
+      <w:pPr>
+        <w:ind w:left="5760" w:hanging="360"/>
+      </w:pPr>
+    </w:lvl>
+    <w:lvl w:ilvl="8">
+      <w:start w:val="1"/>
+      <w:numFmt w:val="lowerRoman"/>
+      <w:lvlText w:val="%9."/>
+      <w:lvlJc w:val="right"/>
+      <w:pPr>
+        <w:ind w:left="6480" w:hanging="180"/>
+      </w:pPr>
+    </w:lvl>
+  </w:abstractNum>
+  <w:abstractNum w:abstractNumId="3" w15:restartNumberingAfterBreak="0">
+    <w:nsid w:val="7979594E"/>
+    <w:multiLevelType w:val="multilevel"/>
+    <w:tmpl w:val="EEA6E876"/>
+    <w:lvl w:ilvl="0">
+      <w:start w:val="1"/>
+      <w:numFmt w:val="decimal"/>
+      <w:lvlText w:val="4.%1."/>
+      <w:lvlJc w:val="left"/>
+      <w:pPr>
+        <w:ind w:left="720" w:hanging="360"/>
+      </w:pPr>
+      <w:rPr>
+        <w:rFonts w:hint="default"/>
+      </w:rPr>
+    </w:lvl>
+    <w:lvl w:ilvl="1">
+      <w:start w:val="1"/>
+      <w:numFmt w:val="decimal"/>
+      <w:lvlText w:val="%2."/>
+      <w:lvlJc w:val="left"/>
+      <w:pPr>
+        <w:ind w:left="1440" w:hanging="360"/>
+      </w:pPr>
+    </w:lvl>
+    <w:lvl w:ilvl="2">
+      <w:start w:val="1"/>
+      <w:numFmt w:val="lowerRoman"/>
+      <w:lvlText w:val="%3."/>
+      <w:lvlJc w:val="right"/>
+      <w:pPr>
+        <w:ind w:left="2160" w:hanging="180"/>
+      </w:pPr>
+    </w:lvl>
+    <w:lvl w:ilvl="3">
+      <w:start w:val="1"/>
+      <w:numFmt w:val="decimal"/>
+      <w:lvlText w:val="%4."/>
+      <w:lvlJc w:val="left"/>
+      <w:pPr>
+        <w:ind w:left="2880" w:hanging="360"/>
+      </w:pPr>
+    </w:lvl>
+    <w:lvl w:ilvl="4">
+      <w:start w:val="1"/>
+      <w:numFmt w:val="lowerLetter"/>
+      <w:lvlText w:val="%5."/>
+      <w:lvlJc w:val="left"/>
+      <w:pPr>
+        <w:ind w:left="3600" w:hanging="360"/>
+      </w:pPr>
+    </w:lvl>
+    <w:lvl w:ilvl="5">
+      <w:start w:val="1"/>
+      <w:numFmt w:val="lowerRoman"/>
+      <w:lvlText w:val="%6."/>
+      <w:lvlJc w:val="right"/>
+      <w:pPr>
+        <w:ind w:left="4320" w:hanging="180"/>
+      </w:pPr>
+    </w:lvl>
+    <w:lvl w:ilvl="6">
+      <w:start w:val="1"/>
+      <w:numFmt w:val="decimal"/>
+      <w:lvlText w:val="%7."/>
+      <w:lvlJc w:val="left"/>
+      <w:pPr>
+        <w:ind w:left="5040" w:hanging="360"/>
+      </w:pPr>
+    </w:lvl>
+    <w:lvl w:ilvl="7">
+      <w:start w:val="1"/>
+      <w:numFmt w:val="lowerLetter"/>
+      <w:lvlText w:val="%8."/>
+      <w:lvlJc w:val="left"/>
+      <w:pPr>
+        <w:ind w:left="5760" w:hanging="360"/>
+      </w:pPr>
+    </w:lvl>
+    <w:lvl w:ilvl="8">
+      <w:start w:val="1"/>
+      <w:numFmt w:val="lowerRoman"/>
+      <w:lvlText w:val="%9."/>
+      <w:lvlJc w:val="right"/>
+      <w:pPr>
+        <w:ind w:left="6480" w:hanging="180"/>
+      </w:pPr>
+    </w:lvl>
+  </w:abstractNum>
+  <w:num w:numId="1">
+    <w:abstractNumId w:val="0"/>
+  </w:num>
+  <w:num w:numId="2">
+    <w:abstractNumId w:val="1"/>
+  </w:num>
+  <w:num w:numId="3">
+    <w:abstractNumId w:val="2"/>
+  </w:num>
+  <w:num w:numId="4">
+    <w:abstractNumId w:val="3"/>
+  </w:num>
+</w:numbering>
 </file>
 
 <file path=word/styles.xml><?xml version="1.0" encoding="utf-8"?>
@@ -449,6 +1100,28 @@
       <w:lang w:val="id-ID"/>
     </w:rPr>
   </w:style>
+  <w:style w:type="paragraph" w:styleId="Heading1">
+    <w:name w:val="heading 1"/>
+    <w:basedOn w:val="Normal"/>
+    <w:next w:val="Normal"/>
+    <w:link w:val="Heading1Char"/>
+    <w:uiPriority w:val="9"/>
+    <w:qFormat/>
+    <w:rsid w:val="007A7469"/>
+    <w:pPr>
+      <w:spacing w:line="360" w:lineRule="auto"/>
+      <w:jc w:val="center"/>
+      <w:outlineLvl w:val="0"/>
+    </w:pPr>
+    <w:rPr>
+      <w:rFonts w:ascii="Times New Roman" w:hAnsi="Times New Roman" w:cs="Times New Roman"/>
+      <w:b/>
+      <w:bCs/>
+      <w:sz w:val="28"/>
+      <w:szCs w:val="28"/>
+      <w:lang w:val="en-US"/>
+    </w:rPr>
+  </w:style>
   <w:style w:type="character" w:default="1" w:styleId="DefaultParagraphFont">
     <w:name w:val="Default Paragraph Font"/>
     <w:uiPriority w:val="1"/>
@@ -475,6 +1148,32 @@
     <w:uiPriority w:val="99"/>
     <w:semiHidden/>
     <w:unhideWhenUsed/>
+  </w:style>
+  <w:style w:type="character" w:customStyle="1" w:styleId="Heading1Char">
+    <w:name w:val="Heading 1 Char"/>
+    <w:basedOn w:val="DefaultParagraphFont"/>
+    <w:link w:val="Heading1"/>
+    <w:uiPriority w:val="9"/>
+    <w:rsid w:val="007A7469"/>
+    <w:rPr>
+      <w:rFonts w:ascii="Times New Roman" w:hAnsi="Times New Roman" w:cs="Times New Roman"/>
+      <w:b/>
+      <w:bCs/>
+      <w:sz w:val="28"/>
+      <w:szCs w:val="28"/>
+      <w:lang w:val="en-US"/>
+    </w:rPr>
+  </w:style>
+  <w:style w:type="paragraph" w:styleId="ListParagraph">
+    <w:name w:val="List Paragraph"/>
+    <w:basedOn w:val="Normal"/>
+    <w:uiPriority w:val="34"/>
+    <w:qFormat/>
+    <w:rsid w:val="00EB4397"/>
+    <w:pPr>
+      <w:ind w:left="720"/>
+      <w:contextualSpacing/>
+    </w:pPr>
   </w:style>
 </w:styles>
 </file>

</xml_diff>